<commit_message>
git branch notes added
</commit_message>
<xml_diff>
--- a/python_basics.docx
+++ b/python_basics.docx
@@ -9216,8 +9216,6 @@
         </w:rPr>
         <w:t xml:space="preserve"> commit –m “message” – commit the change with given message</w:t>
       </w:r>
-      <w:bookmarkStart w:id="0" w:name="_GoBack"/>
-      <w:bookmarkEnd w:id="0"/>
     </w:p>
     <w:p>
       <w:pPr>
@@ -9356,39 +9354,15 @@
     <w:p>
       <w:pPr>
         <w:pStyle w:val="ListParagraph"/>
-        <w:numPr>
-          <w:ilvl w:val="0"/>
-          <w:numId w:val="15"/>
-        </w:numPr>
-        <w:shd w:val="clear" w:color="auto" w:fill="FFFFFF"/>
-        <w:spacing w:after="0" w:line="285" w:lineRule="atLeast"/>
-        <w:rPr>
-          <w:rFonts w:eastAsia="Times New Roman" w:cstheme="minorHAnsi"/>
-          <w:color w:val="000000"/>
-          <w:sz w:val="40"/>
-          <w:szCs w:val="21"/>
-        </w:rPr>
-      </w:pPr>
-      <w:proofErr w:type="spellStart"/>
-      <w:r>
-        <w:rPr>
-          <w:rFonts w:eastAsia="Times New Roman" w:cstheme="minorHAnsi"/>
-          <w:color w:val="000000"/>
-          <w:sz w:val="40"/>
-          <w:szCs w:val="21"/>
-        </w:rPr>
-        <w:t>git</w:t>
-      </w:r>
-      <w:proofErr w:type="spellEnd"/>
-      <w:r>
-        <w:rPr>
-          <w:rFonts w:eastAsia="Times New Roman" w:cstheme="minorHAnsi"/>
-          <w:color w:val="000000"/>
-          <w:sz w:val="40"/>
-          <w:szCs w:val="21"/>
-        </w:rPr>
-        <w:t xml:space="preserve"> branch –M bra _name</w:t>
-      </w:r>
+        <w:shd w:val="clear" w:color="auto" w:fill="FFFFFF"/>
+        <w:spacing w:after="0" w:line="285" w:lineRule="atLeast"/>
+        <w:rPr>
+          <w:rFonts w:eastAsia="Times New Roman" w:cstheme="minorHAnsi"/>
+          <w:color w:val="000000"/>
+          <w:sz w:val="40"/>
+          <w:szCs w:val="21"/>
+        </w:rPr>
+      </w:pPr>
     </w:p>
     <w:p>
       <w:pPr>
@@ -9424,19 +9398,17 @@
           <w:sz w:val="40"/>
           <w:szCs w:val="21"/>
         </w:rPr>
-        <w:t xml:space="preserve"> checkout </w:t>
-      </w:r>
-      <w:proofErr w:type="spellStart"/>
-      <w:r>
-        <w:rPr>
-          <w:rFonts w:eastAsia="Times New Roman" w:cstheme="minorHAnsi"/>
-          <w:color w:val="000000"/>
-          <w:sz w:val="40"/>
-          <w:szCs w:val="21"/>
-        </w:rPr>
-        <w:t>branch_name</w:t>
-      </w:r>
-      <w:proofErr w:type="spellEnd"/>
+        <w:t xml:space="preserve"> branch –M bra _name</w:t>
+      </w:r>
+      <w:r>
+        <w:rPr>
+          <w:rFonts w:eastAsia="Times New Roman" w:cstheme="minorHAnsi"/>
+          <w:color w:val="000000"/>
+          <w:sz w:val="40"/>
+          <w:szCs w:val="21"/>
+        </w:rPr>
+        <w:t xml:space="preserve"> – creates a branch</w:t>
+      </w:r>
     </w:p>
     <w:p>
       <w:pPr>
@@ -9472,7 +9444,7 @@
           <w:sz w:val="40"/>
           <w:szCs w:val="21"/>
         </w:rPr>
-        <w:t xml:space="preserve"> </w:t>
+        <w:t xml:space="preserve"> checkout </w:t>
       </w:r>
       <w:proofErr w:type="spellStart"/>
       <w:r>
@@ -9482,21 +9454,171 @@
           <w:sz w:val="40"/>
           <w:szCs w:val="21"/>
         </w:rPr>
-        <w:t>branchnch</w:t>
+        <w:t>branch_name</w:t>
       </w:r>
       <w:proofErr w:type="spellEnd"/>
-    </w:p>
-    <w:p>
-      <w:pPr>
-        <w:shd w:val="clear" w:color="auto" w:fill="FFFFFF"/>
-        <w:spacing w:after="0" w:line="285" w:lineRule="atLeast"/>
-        <w:rPr>
-          <w:rFonts w:eastAsia="Times New Roman" w:cstheme="minorHAnsi"/>
-          <w:color w:val="000000"/>
-          <w:sz w:val="40"/>
-          <w:szCs w:val="21"/>
-        </w:rPr>
-      </w:pPr>
+      <w:r>
+        <w:rPr>
+          <w:rFonts w:eastAsia="Times New Roman" w:cstheme="minorHAnsi"/>
+          <w:color w:val="000000"/>
+          <w:sz w:val="40"/>
+          <w:szCs w:val="21"/>
+        </w:rPr>
+        <w:t xml:space="preserve"> – change branch</w:t>
+      </w:r>
+    </w:p>
+    <w:p>
+      <w:pPr>
+        <w:pStyle w:val="ListParagraph"/>
+        <w:numPr>
+          <w:ilvl w:val="0"/>
+          <w:numId w:val="15"/>
+        </w:numPr>
+        <w:shd w:val="clear" w:color="auto" w:fill="FFFFFF"/>
+        <w:spacing w:after="0" w:line="285" w:lineRule="atLeast"/>
+        <w:rPr>
+          <w:rFonts w:eastAsia="Times New Roman" w:cstheme="minorHAnsi"/>
+          <w:color w:val="000000"/>
+          <w:sz w:val="40"/>
+          <w:szCs w:val="21"/>
+        </w:rPr>
+      </w:pPr>
+      <w:proofErr w:type="spellStart"/>
+      <w:r>
+        <w:rPr>
+          <w:rFonts w:eastAsia="Times New Roman" w:cstheme="minorHAnsi"/>
+          <w:color w:val="000000"/>
+          <w:sz w:val="40"/>
+          <w:szCs w:val="21"/>
+        </w:rPr>
+        <w:t>git</w:t>
+      </w:r>
+      <w:proofErr w:type="spellEnd"/>
+      <w:r>
+        <w:rPr>
+          <w:rFonts w:eastAsia="Times New Roman" w:cstheme="minorHAnsi"/>
+          <w:color w:val="000000"/>
+          <w:sz w:val="40"/>
+          <w:szCs w:val="21"/>
+        </w:rPr>
+        <w:t xml:space="preserve"> branch</w:t>
+      </w:r>
+      <w:r>
+        <w:rPr>
+          <w:rFonts w:eastAsia="Times New Roman" w:cstheme="minorHAnsi"/>
+          <w:color w:val="000000"/>
+          <w:sz w:val="40"/>
+          <w:szCs w:val="21"/>
+        </w:rPr>
+        <w:t xml:space="preserve"> – shows branch list</w:t>
+      </w:r>
+    </w:p>
+    <w:p>
+      <w:pPr>
+        <w:pStyle w:val="ListParagraph"/>
+        <w:shd w:val="clear" w:color="auto" w:fill="FFFFFF"/>
+        <w:spacing w:after="0" w:line="285" w:lineRule="atLeast"/>
+        <w:rPr>
+          <w:rFonts w:eastAsia="Times New Roman" w:cstheme="minorHAnsi"/>
+          <w:color w:val="000000"/>
+          <w:sz w:val="40"/>
+          <w:szCs w:val="21"/>
+        </w:rPr>
+      </w:pPr>
+    </w:p>
+    <w:p>
+      <w:pPr>
+        <w:pStyle w:val="ListParagraph"/>
+        <w:numPr>
+          <w:ilvl w:val="0"/>
+          <w:numId w:val="15"/>
+        </w:numPr>
+        <w:shd w:val="clear" w:color="auto" w:fill="FFFFFF"/>
+        <w:spacing w:after="0" w:line="285" w:lineRule="atLeast"/>
+        <w:rPr>
+          <w:rFonts w:eastAsia="Times New Roman" w:cstheme="minorHAnsi"/>
+          <w:color w:val="000000"/>
+          <w:sz w:val="40"/>
+          <w:szCs w:val="21"/>
+        </w:rPr>
+      </w:pPr>
+      <w:proofErr w:type="spellStart"/>
+      <w:r>
+        <w:rPr>
+          <w:rFonts w:eastAsia="Times New Roman" w:cstheme="minorHAnsi"/>
+          <w:color w:val="000000"/>
+          <w:sz w:val="40"/>
+          <w:szCs w:val="21"/>
+        </w:rPr>
+        <w:t>git</w:t>
+      </w:r>
+      <w:proofErr w:type="spellEnd"/>
+      <w:r>
+        <w:rPr>
+          <w:rFonts w:eastAsia="Times New Roman" w:cstheme="minorHAnsi"/>
+          <w:color w:val="000000"/>
+          <w:sz w:val="40"/>
+          <w:szCs w:val="21"/>
+        </w:rPr>
+        <w:t xml:space="preserve"> remote –v – shows remote’s </w:t>
+      </w:r>
+      <w:proofErr w:type="spellStart"/>
+      <w:r>
+        <w:rPr>
+          <w:rFonts w:eastAsia="Times New Roman" w:cstheme="minorHAnsi"/>
+          <w:color w:val="000000"/>
+          <w:sz w:val="40"/>
+          <w:szCs w:val="21"/>
+        </w:rPr>
+        <w:t>url</w:t>
+      </w:r>
+      <w:proofErr w:type="spellEnd"/>
+    </w:p>
+    <w:p>
+      <w:pPr>
+        <w:shd w:val="clear" w:color="auto" w:fill="FFFFFF"/>
+        <w:spacing w:after="0" w:line="285" w:lineRule="atLeast"/>
+        <w:rPr>
+          <w:rFonts w:eastAsia="Times New Roman" w:cstheme="minorHAnsi"/>
+          <w:color w:val="000000"/>
+          <w:sz w:val="40"/>
+          <w:szCs w:val="21"/>
+        </w:rPr>
+      </w:pPr>
+      <w:bookmarkStart w:id="0" w:name="_GoBack"/>
+      <w:bookmarkEnd w:id="0"/>
+    </w:p>
+    <w:p>
+      <w:pPr>
+        <w:shd w:val="clear" w:color="auto" w:fill="FFFFFF"/>
+        <w:spacing w:after="0" w:line="285" w:lineRule="atLeast"/>
+        <w:rPr>
+          <w:rFonts w:eastAsia="Times New Roman" w:cstheme="minorHAnsi"/>
+          <w:color w:val="000000"/>
+          <w:sz w:val="40"/>
+          <w:szCs w:val="21"/>
+        </w:rPr>
+      </w:pPr>
+      <w:r>
+        <w:rPr>
+          <w:rFonts w:eastAsia="Times New Roman" w:cstheme="minorHAnsi"/>
+          <w:color w:val="000000"/>
+          <w:sz w:val="40"/>
+          <w:szCs w:val="21"/>
+        </w:rPr>
+        <w:t>/</w:t>
+      </w:r>
+      <w:proofErr w:type="spellStart"/>
+      <w:r>
+        <w:rPr>
+          <w:rFonts w:eastAsia="Times New Roman" w:cstheme="minorHAnsi"/>
+          <w:color w:val="000000"/>
+          <w:sz w:val="40"/>
+          <w:szCs w:val="21"/>
+        </w:rPr>
+        <w:t>mesujitg</w:t>
+      </w:r>
+      <w:proofErr w:type="spellEnd"/>
     </w:p>
     <w:p>
       <w:pPr>

</xml_diff>